<commit_message>
bismillah export word done
</commit_message>
<xml_diff>
--- a/asset/file_temp/myDocumentSPT.docx
+++ b/asset/file_temp/myDocumentSPT.docx
@@ -38,10 +38,10 @@
     <w:p/>
     <w:tbl>
       <w:tblGrid>
-        <w:gridCol w:w="2500" w:type="dxa"/>
-        <w:gridCol w:w="375" w:type="dxa"/>
-        <w:gridCol w:w="650" w:type="dxa"/>
-        <w:gridCol w:w="7000" w:type="dxa"/>
+        <w:gridCol w:w="2806.299212598425" w:type="dxa"/>
+        <w:gridCol w:w="430.8661417322835" w:type="dxa"/>
+        <w:gridCol w:w="617.9527559055118" w:type="dxa"/>
+        <w:gridCol w:w="6650.07874015748" w:type="dxa"/>
       </w:tblGrid>
       <w:tblPr>
         <w:jc w:val="center"/>
@@ -56,7 +56,7 @@
         <w:trPr/>
         <w:tc>
           <w:tcPr>
-            <w:tcW w:w="2500" w:type="dxa"/>
+            <w:tcW w:w="2806.299212598425" w:type="dxa"/>
             <w:noWrap/>
           </w:tcPr>
           <w:p>
@@ -73,7 +73,7 @@
         </w:tc>
         <w:tc>
           <w:tcPr>
-            <w:tcW w:w="375" w:type="dxa"/>
+            <w:tcW w:w="430.8661417322835" w:type="dxa"/>
             <w:noWrap/>
           </w:tcPr>
           <w:p>
@@ -90,7 +90,7 @@
         </w:tc>
         <w:tc>
           <w:tcPr>
-            <w:tcW w:w="650" w:type="dxa"/>
+            <w:tcW w:w="617.9527559055118" w:type="dxa"/>
             <w:noWrap/>
           </w:tcPr>
           <w:p>
@@ -107,7 +107,7 @@
         </w:tc>
         <w:tc>
           <w:tcPr>
-            <w:tcW w:w="7000" w:type="dxa"/>
+            <w:tcW w:w="6650.07874015748" w:type="dxa"/>
             <w:noWrap/>
           </w:tcPr>
           <w:p>
@@ -130,7 +130,7 @@
         <w:trPr/>
         <w:tc>
           <w:tcPr>
-            <w:tcW w:w="2500" w:type="dxa"/>
+            <w:tcW w:w="2806.299212598425" w:type="dxa"/>
             <w:noWrap/>
           </w:tcPr>
           <w:p>
@@ -147,7 +147,7 @@
         </w:tc>
         <w:tc>
           <w:tcPr>
-            <w:tcW w:w="375" w:type="dxa"/>
+            <w:tcW w:w="430.8661417322835" w:type="dxa"/>
             <w:noWrap/>
           </w:tcPr>
           <w:p>
@@ -164,7 +164,7 @@
         </w:tc>
         <w:tc>
           <w:tcPr>
-            <w:tcW w:w="650" w:type="dxa"/>
+            <w:tcW w:w="617.9527559055118" w:type="dxa"/>
             <w:noWrap/>
           </w:tcPr>
           <w:p>
@@ -181,7 +181,7 @@
         </w:tc>
         <w:tc>
           <w:tcPr>
-            <w:tcW w:w="7000" w:type="dxa"/>
+            <w:tcW w:w="6650.07874015748" w:type="dxa"/>
             <w:noWrap/>
           </w:tcPr>
           <w:p>
@@ -194,7 +194,7 @@
                 <w:sz w:val="22"/>
                 <w:szCs w:val="22"/>
               </w:rPr>
-              <w:t xml:space="preserve">Peraturan Menteri Pertanian Nomor  13 Tahun 2023 tentang Organisasi dan Tata Kerja Unit Pelaksana Teknis Lingkup Badan Standardisasi Instrumen Pertanian</w:t>
+              <w:t xml:space="preserve">Peraturan Menteri Pertanian Nomor 13 Tahun 2023 tentang Organisasi dan Tata Kerja Unit Pelaksana Teknis Lingkup Badan Standardisasi Instrumen Pertanian</w:t>
             </w:r>
           </w:p>
         </w:tc>
@@ -203,7 +203,7 @@
         <w:trPr/>
         <w:tc>
           <w:tcPr>
-            <w:tcW w:w="2500" w:type="dxa"/>
+            <w:tcW w:w="2806.299212598425" w:type="dxa"/>
             <w:noWrap/>
           </w:tcPr>
           <w:p>
@@ -220,24 +220,24 @@
         </w:tc>
         <w:tc>
           <w:tcPr>
-            <w:tcW w:w="375" w:type="dxa"/>
-            <w:noWrap/>
-          </w:tcPr>
-          <w:p>
-            <w:pPr/>
-            <w:r>
-              <w:rPr>
-                <w:rFonts w:ascii="Bookman Old Style" w:hAnsi="Bookman Old Style" w:eastAsia="Bookman Old Style" w:cs="Bookman Old Style"/>
-                <w:sz w:val="22"/>
-                <w:szCs w:val="22"/>
-              </w:rPr>
-              <w:t xml:space="preserve">:</w:t>
-            </w:r>
-          </w:p>
-        </w:tc>
-        <w:tc>
-          <w:tcPr>
-            <w:tcW w:w="650" w:type="dxa"/>
+            <w:tcW w:w="430.8661417322835" w:type="dxa"/>
+            <w:noWrap/>
+          </w:tcPr>
+          <w:p>
+            <w:pPr/>
+            <w:r>
+              <w:rPr>
+                <w:rFonts w:ascii="Bookman Old Style" w:hAnsi="Bookman Old Style" w:eastAsia="Bookman Old Style" w:cs="Bookman Old Style"/>
+                <w:sz w:val="22"/>
+                <w:szCs w:val="22"/>
+              </w:rPr>
+              <w:t xml:space="preserve"/>
+            </w:r>
+          </w:p>
+        </w:tc>
+        <w:tc>
+          <w:tcPr>
+            <w:tcW w:w="617.9527559055118" w:type="dxa"/>
             <w:noWrap/>
           </w:tcPr>
           <w:p>
@@ -254,7 +254,7 @@
         </w:tc>
         <w:tc>
           <w:tcPr>
-            <w:tcW w:w="7000" w:type="dxa"/>
+            <w:tcW w:w="6650.07874015748" w:type="dxa"/>
             <w:noWrap/>
           </w:tcPr>
           <w:p>
@@ -267,7 +267,7 @@
                 <w:sz w:val="22"/>
                 <w:szCs w:val="22"/>
               </w:rPr>
-              <w:t xml:space="preserve">DIPA Balittas Tahun 2023 Nomor: 018.09.2.237572/2023, Tanggal  30 November 2022, revisi   ke 3 tanggal 10 April 2023</w:t>
+              <w:t xml:space="preserve">DIPA BSIP 2024</w:t>
             </w:r>
           </w:p>
         </w:tc>
@@ -276,7 +276,7 @@
         <w:trPr/>
         <w:tc>
           <w:tcPr>
-            <w:tcW w:w="10525" w:type="dxa"/>
+            <w:tcW w:w="10516.535433070867" w:type="dxa"/>
             <w:vAlign w:val="bottom"/>
             <w:gridSpan w:val="4"/>
             <w:noWrap/>
@@ -291,7 +291,7 @@
                 <w:sz w:val="22"/>
                 <w:szCs w:val="22"/>
               </w:rPr>
-              <w:t xml:space="preserve">Memberi Tugas</w:t>
+              <w:t xml:space="preserve"/>
             </w:r>
           </w:p>
         </w:tc>
@@ -300,7 +300,31 @@
         <w:trPr/>
         <w:tc>
           <w:tcPr>
-            <w:tcW w:w="2500" w:type="dxa"/>
+            <w:tcW w:w="10516.535433070867" w:type="dxa"/>
+            <w:vAlign w:val="bottom"/>
+            <w:gridSpan w:val="4"/>
+            <w:noWrap/>
+          </w:tcPr>
+          <w:p>
+            <w:pPr>
+              <w:jc w:val="center"/>
+            </w:pPr>
+            <w:r>
+              <w:rPr>
+                <w:rFonts w:ascii="Bookman Old Style" w:hAnsi="Bookman Old Style" w:eastAsia="Bookman Old Style" w:cs="Bookman Old Style"/>
+                <w:sz w:val="22"/>
+                <w:szCs w:val="22"/>
+              </w:rPr>
+              <w:t xml:space="preserve">Memberi Tugas</w:t>
+            </w:r>
+          </w:p>
+        </w:tc>
+      </w:tr>
+      <w:tr>
+        <w:trPr/>
+        <w:tc>
+          <w:tcPr>
+            <w:tcW w:w="2806.299212598425" w:type="dxa"/>
             <w:noWrap/>
           </w:tcPr>
           <w:p>
@@ -317,7 +341,7 @@
         </w:tc>
         <w:tc>
           <w:tcPr>
-            <w:tcW w:w="375" w:type="dxa"/>
+            <w:tcW w:w="430.8661417322835" w:type="dxa"/>
             <w:noWrap/>
           </w:tcPr>
           <w:p>
@@ -334,7 +358,7 @@
         </w:tc>
         <w:tc>
           <w:tcPr>
-            <w:tcW w:w="650" w:type="dxa"/>
+            <w:tcW w:w="617.9527559055118" w:type="dxa"/>
             <w:noWrap/>
           </w:tcPr>
           <w:p>
@@ -351,7 +375,7 @@
         </w:tc>
         <w:tc>
           <w:tcPr>
-            <w:tcW w:w="7000" w:type="dxa"/>
+            <w:tcW w:w="6650.07874015748" w:type="dxa"/>
             <w:noWrap/>
           </w:tcPr>
           <w:p>
@@ -538,8 +562,8 @@
             <w:r>
               <w:rPr>
                 <w:rFonts w:ascii="Bookman Old Style" w:hAnsi="Bookman Old Style" w:eastAsia="Bookman Old Style" w:cs="Bookman Old Style"/>
-                <w:sz w:val="22"/>
-                <w:szCs w:val="22"/>
+                <w:sz w:val="20"/>
+                <w:szCs w:val="20"/>
               </w:rPr>
               <w:t xml:space="preserve">1</w:t>
             </w:r>
@@ -555,10 +579,10 @@
             <w:r>
               <w:rPr>
                 <w:rFonts w:ascii="Bookman Old Style" w:hAnsi="Bookman Old Style" w:eastAsia="Bookman Old Style" w:cs="Bookman Old Style"/>
-                <w:sz w:val="22"/>
-                <w:szCs w:val="22"/>
-              </w:rPr>
-              <w:t xml:space="preserve">SRI ADIKADARSIH, SP. M.Sc</w:t>
+                <w:sz w:val="20"/>
+                <w:szCs w:val="20"/>
+              </w:rPr>
+              <w:t xml:space="preserve">Sri Adikadarsih, SP. M.Sc</w:t>
             </w:r>
           </w:p>
         </w:tc>
@@ -572,8 +596,8 @@
             <w:r>
               <w:rPr>
                 <w:rFonts w:ascii="Bookman Old Style" w:hAnsi="Bookman Old Style" w:eastAsia="Bookman Old Style" w:cs="Bookman Old Style"/>
-                <w:sz w:val="22"/>
-                <w:szCs w:val="22"/>
+                <w:sz w:val="20"/>
+                <w:szCs w:val="20"/>
               </w:rPr>
               <w:t xml:space="preserve">Penata Tk I/III/d</w:t>
             </w:r>
@@ -588,11 +612,11 @@
             <w:pPr/>
             <w:r>
               <w:rPr>
-                <w:rFonts w:ascii="Bookman Old Style" w:hAnsi="Bookman Old Style" w:eastAsia="Bookman Old Style" w:cs="Bookman Old Style"/>
-                <w:sz w:val="22"/>
-                <w:szCs w:val="22"/>
-              </w:rPr>
-              <w:t xml:space="preserve">198007292005012001</w:t>
+                <w:rFonts w:ascii="Calibri" w:hAnsi="Calibri" w:eastAsia="Calibri" w:cs="Calibri"/>
+                <w:sz w:val="20"/>
+                <w:szCs w:val="20"/>
+              </w:rPr>
+              <w:t xml:space="preserve">19800729 200501 2 001</w:t>
             </w:r>
           </w:p>
         </w:tc>
@@ -606,8 +630,8 @@
             <w:r>
               <w:rPr>
                 <w:rFonts w:ascii="Bookman Old Style" w:hAnsi="Bookman Old Style" w:eastAsia="Bookman Old Style" w:cs="Bookman Old Style"/>
-                <w:sz w:val="22"/>
-                <w:szCs w:val="22"/>
+                <w:sz w:val="20"/>
+                <w:szCs w:val="20"/>
               </w:rPr>
               <w:t xml:space="preserve">Pengawas Mutu Hasil Pertanian Muda</w:t>
             </w:r>
@@ -623,8 +647,8 @@
             <w:r>
               <w:rPr>
                 <w:rFonts w:ascii="Bookman Old Style" w:hAnsi="Bookman Old Style" w:eastAsia="Bookman Old Style" w:cs="Bookman Old Style"/>
-                <w:sz w:val="22"/>
-                <w:szCs w:val="22"/>
+                <w:sz w:val="20"/>
+                <w:szCs w:val="20"/>
               </w:rPr>
               <w:t xml:space="preserve">Balai Pengujian Standar Instrumen Tanaman Pemanis dan Serat</w:t>
             </w:r>
@@ -643,8 +667,8 @@
             <w:r>
               <w:rPr>
                 <w:rFonts w:ascii="Bookman Old Style" w:hAnsi="Bookman Old Style" w:eastAsia="Bookman Old Style" w:cs="Bookman Old Style"/>
-                <w:sz w:val="22"/>
-                <w:szCs w:val="22"/>
+                <w:sz w:val="20"/>
+                <w:szCs w:val="20"/>
               </w:rPr>
               <w:t xml:space="preserve">2</w:t>
             </w:r>
@@ -660,10 +684,10 @@
             <w:r>
               <w:rPr>
                 <w:rFonts w:ascii="Bookman Old Style" w:hAnsi="Bookman Old Style" w:eastAsia="Bookman Old Style" w:cs="Bookman Old Style"/>
-                <w:sz w:val="22"/>
-                <w:szCs w:val="22"/>
-              </w:rPr>
-              <w:t xml:space="preserve">Dr. HERI PRABOWO, S.Si.,M.Sc</w:t>
+                <w:sz w:val="20"/>
+                <w:szCs w:val="20"/>
+              </w:rPr>
+              <w:t xml:space="preserve">Dr. Heri Prabowo, S.Si.,M.Sc</w:t>
             </w:r>
           </w:p>
         </w:tc>
@@ -677,8 +701,8 @@
             <w:r>
               <w:rPr>
                 <w:rFonts w:ascii="Bookman Old Style" w:hAnsi="Bookman Old Style" w:eastAsia="Bookman Old Style" w:cs="Bookman Old Style"/>
-                <w:sz w:val="22"/>
-                <w:szCs w:val="22"/>
+                <w:sz w:val="20"/>
+                <w:szCs w:val="20"/>
               </w:rPr>
               <w:t xml:space="preserve">Penata Tk I/III/d</w:t>
             </w:r>
@@ -693,11 +717,11 @@
             <w:pPr/>
             <w:r>
               <w:rPr>
-                <w:rFonts w:ascii="Bookman Old Style" w:hAnsi="Bookman Old Style" w:eastAsia="Bookman Old Style" w:cs="Bookman Old Style"/>
-                <w:sz w:val="22"/>
-                <w:szCs w:val="22"/>
-              </w:rPr>
-              <w:t xml:space="preserve">198402162008011006</w:t>
+                <w:rFonts w:ascii="Calibri" w:hAnsi="Calibri" w:eastAsia="Calibri" w:cs="Calibri"/>
+                <w:sz w:val="20"/>
+                <w:szCs w:val="20"/>
+              </w:rPr>
+              <w:t xml:space="preserve">19840216 200801 1 006</w:t>
             </w:r>
           </w:p>
         </w:tc>
@@ -711,8 +735,8 @@
             <w:r>
               <w:rPr>
                 <w:rFonts w:ascii="Bookman Old Style" w:hAnsi="Bookman Old Style" w:eastAsia="Bookman Old Style" w:cs="Bookman Old Style"/>
-                <w:sz w:val="22"/>
-                <w:szCs w:val="22"/>
+                <w:sz w:val="20"/>
+                <w:szCs w:val="20"/>
               </w:rPr>
               <w:t xml:space="preserve">Pengendali Organisme Pengganggu Tumbuhan Muda</w:t>
             </w:r>
@@ -728,8 +752,8 @@
             <w:r>
               <w:rPr>
                 <w:rFonts w:ascii="Bookman Old Style" w:hAnsi="Bookman Old Style" w:eastAsia="Bookman Old Style" w:cs="Bookman Old Style"/>
-                <w:sz w:val="22"/>
-                <w:szCs w:val="22"/>
+                <w:sz w:val="20"/>
+                <w:szCs w:val="20"/>
               </w:rPr>
               <w:t xml:space="preserve">Balai Pengujian Standar Instrumen Tanaman Pemanis dan Serat</w:t>
             </w:r>

</xml_diff>

<commit_message>
ganti kop, buat menimbang by default,munculkan preview pada saat buat spt awal
</commit_message>
<xml_diff>
--- a/asset/file_temp/myDocumentSPT.docx
+++ b/asset/file_temp/myDocumentSPT.docx
@@ -32,7 +32,7 @@
           <w:b w:val="1"/>
           <w:bCs w:val="1"/>
         </w:rPr>
-        <w:t xml:space="preserve">Nomor : B-/TU.040/H.4.2/02/2024</w:t>
+        <w:t xml:space="preserve">Nomor : B-267/TU.040/H.4.2/02/2024</w:t>
       </w:r>
     </w:p>
     <w:p/>
@@ -120,7 +120,8 @@
                 <w:sz w:val="22"/>
                 <w:szCs w:val="22"/>
               </w:rPr>
-              <w:t xml:space="preserve">Berdasarkan surat dari Sekretaris Badan, BSIP disp. PSI Bun tanggal 16 Februari 2024 , Nomor Surat B-360/RC.010/H.1/02/2024, perihal Pelaksanaan Survey SPAK, dan Penilaian Mandiri Zona Integritas lingkup BSIP</w:t>
+              <w:t xml:space="preserve">Berdasarkan surat dari Sekretaris Badan, Badan Standardisasi Instrumen Pertanian tanggal 23 Februari 2024 , Nomor Surat B-418/KP.240/H.1/2/2024, perihal Undangan Peserta Pelantikan Jabatan Fungsional lingkup BSIP pada Selasa, 27 Februari 2024
+</w:t>
             </w:r>
           </w:p>
         </w:tc>
@@ -266,7 +267,7 @@
                 <w:sz w:val="22"/>
                 <w:szCs w:val="22"/>
               </w:rPr>
-              <w:t xml:space="preserve">DIPA BPSI TAS Tahun 2024 Nomor: 018.09.2.237572/2023, Tanggal  30 November 2023</w:t>
+              <w:t xml:space="preserve">DIPA BSIP 2024</w:t>
             </w:r>
           </w:p>
         </w:tc>
@@ -581,7 +582,7 @@
                 <w:sz w:val="20"/>
                 <w:szCs w:val="20"/>
               </w:rPr>
-              <w:t xml:space="preserve">Dr. Tantri Dyah Ayu Anggraeni, S.P.,M.Sc</w:t>
+              <w:t xml:space="preserve">Sri Adikadarsih, SP. M.Sc</w:t>
             </w:r>
           </w:p>
         </w:tc>
@@ -615,7 +616,7 @@
                 <w:sz w:val="20"/>
                 <w:szCs w:val="20"/>
               </w:rPr>
-              <w:t xml:space="preserve">19801002 200901 2 003</w:t>
+              <w:t xml:space="preserve">19800729 200501 2 001</w:t>
             </w:r>
           </w:p>
         </w:tc>
@@ -632,7 +633,7 @@
                 <w:sz w:val="20"/>
                 <w:szCs w:val="20"/>
               </w:rPr>
-              <w:t xml:space="preserve">Kepala Subbagian Tata Usaha</w:t>
+              <w:t xml:space="preserve">Pengawas Mutu Hasil Pertanian Muda</w:t>
             </w:r>
           </w:p>
         </w:tc>
@@ -686,7 +687,7 @@
                 <w:sz w:val="20"/>
                 <w:szCs w:val="20"/>
               </w:rPr>
-              <w:t xml:space="preserve">Zainul Arifin, DRS</w:t>
+              <w:t xml:space="preserve">Dr. Heri Prabowo, S.Si.,M.Sc</w:t>
             </w:r>
           </w:p>
         </w:tc>
@@ -720,7 +721,7 @@
                 <w:sz w:val="20"/>
                 <w:szCs w:val="20"/>
               </w:rPr>
-              <w:t xml:space="preserve">19670411 200701 1 001</w:t>
+              <w:t xml:space="preserve">19840216 200801 1 006</w:t>
             </w:r>
           </w:p>
         </w:tc>
@@ -737,112 +738,7 @@
                 <w:sz w:val="20"/>
                 <w:szCs w:val="20"/>
               </w:rPr>
-              <w:t xml:space="preserve">Bendahara Penerima</w:t>
-            </w:r>
-          </w:p>
-        </w:tc>
-        <w:tc>
-          <w:tcPr>
-            <w:tcW w:w="2630.551181102362" w:type="dxa"/>
-            <w:noWrap/>
-          </w:tcPr>
-          <w:p>
-            <w:pPr/>
-            <w:r>
-              <w:rPr>
-                <w:rFonts w:ascii="Bookman Old Style" w:hAnsi="Bookman Old Style" w:eastAsia="Bookman Old Style" w:cs="Bookman Old Style"/>
-                <w:sz w:val="20"/>
-                <w:szCs w:val="20"/>
-              </w:rPr>
-              <w:t xml:space="preserve">Balai Pengujian Standar Instrumen Tanaman Pemanis dan Serat</w:t>
-            </w:r>
-          </w:p>
-        </w:tc>
-      </w:tr>
-      <w:tr>
-        <w:trPr/>
-        <w:tc>
-          <w:tcPr>
-            <w:tcW w:w="578.2677165354331" w:type="dxa"/>
-            <w:noWrap/>
-          </w:tcPr>
-          <w:p>
-            <w:pPr/>
-            <w:r>
-              <w:rPr>
-                <w:rFonts w:ascii="Bookman Old Style" w:hAnsi="Bookman Old Style" w:eastAsia="Bookman Old Style" w:cs="Bookman Old Style"/>
-                <w:sz w:val="20"/>
-                <w:szCs w:val="20"/>
-              </w:rPr>
-              <w:t xml:space="preserve">3</w:t>
-            </w:r>
-          </w:p>
-        </w:tc>
-        <w:tc>
-          <w:tcPr>
-            <w:tcW w:w="2250.708661417323" w:type="dxa"/>
-            <w:noWrap/>
-          </w:tcPr>
-          <w:p>
-            <w:pPr/>
-            <w:r>
-              <w:rPr>
-                <w:rFonts w:ascii="Bookman Old Style" w:hAnsi="Bookman Old Style" w:eastAsia="Bookman Old Style" w:cs="Bookman Old Style"/>
-                <w:sz w:val="20"/>
-                <w:szCs w:val="20"/>
-              </w:rPr>
-              <w:t xml:space="preserve">Suminar Diyah Nugraheni, S.TP., M.T.P</w:t>
-            </w:r>
-          </w:p>
-        </w:tc>
-        <w:tc>
-          <w:tcPr>
-            <w:tcW w:w="1417.3228346456694" w:type="dxa"/>
-            <w:noWrap/>
-          </w:tcPr>
-          <w:p>
-            <w:pPr/>
-            <w:r>
-              <w:rPr>
-                <w:rFonts w:ascii="Bookman Old Style" w:hAnsi="Bookman Old Style" w:eastAsia="Bookman Old Style" w:cs="Bookman Old Style"/>
-                <w:sz w:val="20"/>
-                <w:szCs w:val="20"/>
-              </w:rPr>
-              <w:t xml:space="preserve">Penata Muda Tk I/III/b</w:t>
-            </w:r>
-          </w:p>
-        </w:tc>
-        <w:tc>
-          <w:tcPr>
-            <w:tcW w:w="1984.251968503937" w:type="dxa"/>
-            <w:noWrap/>
-          </w:tcPr>
-          <w:p>
-            <w:pPr/>
-            <w:r>
-              <w:rPr>
-                <w:rFonts w:ascii="Calibri" w:hAnsi="Calibri" w:eastAsia="Calibri" w:cs="Calibri"/>
-                <w:sz w:val="20"/>
-                <w:szCs w:val="20"/>
-              </w:rPr>
-              <w:t xml:space="preserve">19830411 201101 2 009</w:t>
-            </w:r>
-          </w:p>
-        </w:tc>
-        <w:tc>
-          <w:tcPr>
-            <w:tcW w:w="1479.6850393700786" w:type="dxa"/>
-            <w:noWrap/>
-          </w:tcPr>
-          <w:p>
-            <w:pPr/>
-            <w:r>
-              <w:rPr>
-                <w:rFonts w:ascii="Bookman Old Style" w:hAnsi="Bookman Old Style" w:eastAsia="Bookman Old Style" w:cs="Bookman Old Style"/>
-                <w:sz w:val="20"/>
-                <w:szCs w:val="20"/>
-              </w:rPr>
-              <w:t xml:space="preserve">Pengelola Lahan Praktek</w:t>
+              <w:t xml:space="preserve">Pengendali Organisme Pengganggu Tumbuhan Muda</w:t>
             </w:r>
           </w:p>
         </w:tc>
@@ -933,7 +829,7 @@
                 <w:sz w:val="22"/>
                 <w:szCs w:val="22"/>
               </w:rPr>
-              <w:t xml:space="preserve">Menghadiri Pelaksanaan Survey SPAK, dan Penilaian Mandiri Zona Integritas lingkup BSIP pada pada tanggal 29 Februari 2024 s/d 02 Maret 2024</w:t>
+              <w:t xml:space="preserve">Menghadiri Pelantikan Jabatan Fungsional lingkup BSIP pada tanggal 01 Maret 2024</w:t>
             </w:r>
           </w:p>
         </w:tc>
@@ -1076,7 +972,7 @@
     </w:pPr>
     <w:r>
       <w:pict>
-        <v:shape type="#_x0000_t75" stroked="f" style="width:580pt; height:103.78947368421pt; margin-left:0pt; margin-top:-2pt; mso-position-horizontal:left; mso-position-vertical:top; mso-position-horizontal-relative:char; mso-position-vertical-relative:line; z-index:-2147483647;">
+        <v:shape type="#_x0000_t75" stroked="f" style="width:580pt; height:109.13157894737pt; margin-left:0pt; margin-top:-2pt; mso-position-horizontal:left; mso-position-vertical:top; mso-position-horizontal-relative:char; mso-position-vertical-relative:line; z-index:-2147483647;">
           <v:imagedata r:id="rId1" o:title=""/>
         </v:shape>
       </w:pict>

</xml_diff>

<commit_message>
perbaiki list dasar pada verifikasi spt 1 dan 2, ubah huruf kapital pada nama pejabat ttd surat keluar
</commit_message>
<xml_diff>
--- a/asset/file_temp/myDocumentSPT.docx
+++ b/asset/file_temp/myDocumentSPT.docx
@@ -266,79 +266,6 @@
                 <w:sz w:val="22"/>
                 <w:szCs w:val="22"/>
               </w:rPr>
-              <w:t xml:space="preserve"> Berdasarkan surat dari Sekretaris Badan, BSIP disp. PSI Bun tanggal 23 Februari 2024 , Nomor Surat B-421/RC.020/H.1/02/2024, perihal Pengisian Borang Penyusunan Grand Design BSIP 2045</w:t>
-            </w:r>
-          </w:p>
-        </w:tc>
-      </w:tr>
-      <w:tr>
-        <w:trPr/>
-        <w:tc>
-          <w:tcPr>
-            <w:tcW w:w="2806.299212598425" w:type="dxa"/>
-            <w:noWrap/>
-          </w:tcPr>
-          <w:p>
-            <w:pPr/>
-            <w:r>
-              <w:rPr>
-                <w:rFonts w:ascii="Bookman Old Style" w:hAnsi="Bookman Old Style" w:eastAsia="Bookman Old Style" w:cs="Bookman Old Style"/>
-                <w:sz w:val="22"/>
-                <w:szCs w:val="22"/>
-              </w:rPr>
-              <w:t xml:space="preserve"/>
-            </w:r>
-          </w:p>
-        </w:tc>
-        <w:tc>
-          <w:tcPr>
-            <w:tcW w:w="430.8661417322835" w:type="dxa"/>
-            <w:noWrap/>
-          </w:tcPr>
-          <w:p>
-            <w:pPr/>
-            <w:r>
-              <w:rPr>
-                <w:rFonts w:ascii="Bookman Old Style" w:hAnsi="Bookman Old Style" w:eastAsia="Bookman Old Style" w:cs="Bookman Old Style"/>
-                <w:sz w:val="22"/>
-                <w:szCs w:val="22"/>
-              </w:rPr>
-              <w:t xml:space="preserve"/>
-            </w:r>
-          </w:p>
-        </w:tc>
-        <w:tc>
-          <w:tcPr>
-            <w:tcW w:w="617.9527559055118" w:type="dxa"/>
-            <w:noWrap/>
-          </w:tcPr>
-          <w:p>
-            <w:pPr/>
-            <w:r>
-              <w:rPr>
-                <w:rFonts w:ascii="Bookman Old Style" w:hAnsi="Bookman Old Style" w:eastAsia="Bookman Old Style" w:cs="Bookman Old Style"/>
-                <w:sz w:val="22"/>
-                <w:szCs w:val="22"/>
-              </w:rPr>
-              <w:t xml:space="preserve">c.</w:t>
-            </w:r>
-          </w:p>
-        </w:tc>
-        <w:tc>
-          <w:tcPr>
-            <w:tcW w:w="6650.07874015748" w:type="dxa"/>
-            <w:noWrap/>
-          </w:tcPr>
-          <w:p>
-            <w:pPr>
-              <w:jc w:val="both"/>
-            </w:pPr>
-            <w:r>
-              <w:rPr>
-                <w:rFonts w:ascii="Bookman Old Style" w:hAnsi="Bookman Old Style" w:eastAsia="Bookman Old Style" w:cs="Bookman Old Style"/>
-                <w:sz w:val="22"/>
-                <w:szCs w:val="22"/>
-              </w:rPr>
               <w:t xml:space="preserve"> DIPA BPSI TAS Tahun 2024 Nomor: 018.09.2.237572/2023, Tanggal 30 November 2023</w:t>
             </w:r>
           </w:p>
@@ -796,7 +723,7 @@
                 <w:sz w:val="22"/>
                 <w:szCs w:val="22"/>
               </w:rPr>
-              <w:t xml:space="preserve">Menghadiri Pengisian Borang Penyusunan Grand Design BSIP 2045 pada pada tanggal 08 s/d 09 Maret 2024</w:t>
+              <w:t xml:space="preserve">Menghadiri pertemuan koordinasi internal lingkup BSIP di Jakarta pada pada tanggal 11 s/d 12 Maret 2024</w:t>
             </w:r>
           </w:p>
         </w:tc>
@@ -849,7 +776,7 @@
                 <w:sz w:val="22"/>
                 <w:szCs w:val="22"/>
               </w:rPr>
-              <w:t xml:space="preserve">Malang, 07 Maret 2024</w:t>
+              <w:t xml:space="preserve">Malang, 08 Maret 2024</w:t>
             </w:r>
             <w:br/>
             <w:r>

</xml_diff>

<commit_message>
perubahan alur spt dan cetak sppd baru
</commit_message>
<xml_diff>
--- a/asset/file_temp/myDocumentSPT.docx
+++ b/asset/file_temp/myDocumentSPT.docx
@@ -32,7 +32,7 @@
           <w:b w:val="1"/>
           <w:bCs w:val="1"/>
         </w:rPr>
-        <w:t xml:space="preserve">Nomor : B-/TU.040/H.4.2/03/2024</w:t>
+        <w:t xml:space="preserve">Nomor : B-1234/TU.040/H.4.2/09/2024</w:t>
       </w:r>
     </w:p>
     <w:p/>
@@ -248,6 +248,79 @@
                 <w:szCs w:val="22"/>
               </w:rPr>
               <w:t xml:space="preserve">b.</w:t>
+            </w:r>
+          </w:p>
+        </w:tc>
+        <w:tc>
+          <w:tcPr>
+            <w:tcW w:w="6650.07874015748" w:type="dxa"/>
+            <w:noWrap/>
+          </w:tcPr>
+          <w:p>
+            <w:pPr>
+              <w:jc w:val="both"/>
+            </w:pPr>
+            <w:r>
+              <w:rPr>
+                <w:rFonts w:ascii="Bookman Old Style" w:hAnsi="Bookman Old Style" w:eastAsia="Bookman Old Style" w:cs="Bookman Old Style"/>
+                <w:sz w:val="22"/>
+                <w:szCs w:val="22"/>
+              </w:rPr>
+              <w:t xml:space="preserve"> Berdasarkan surat dari Kepala Pusat Standardisasi Instrumen Perkebunan tanggal 31 Juli 2024 , Nomor Surat B-564/HM.120/H.4/07/2024, perihal Arahan Terkait PPID dan Kehumasan Lingkup PSI Perkebunan </w:t>
+            </w:r>
+          </w:p>
+        </w:tc>
+      </w:tr>
+      <w:tr>
+        <w:trPr/>
+        <w:tc>
+          <w:tcPr>
+            <w:tcW w:w="2806.299212598425" w:type="dxa"/>
+            <w:noWrap/>
+          </w:tcPr>
+          <w:p>
+            <w:pPr/>
+            <w:r>
+              <w:rPr>
+                <w:rFonts w:ascii="Bookman Old Style" w:hAnsi="Bookman Old Style" w:eastAsia="Bookman Old Style" w:cs="Bookman Old Style"/>
+                <w:sz w:val="22"/>
+                <w:szCs w:val="22"/>
+              </w:rPr>
+              <w:t xml:space="preserve"/>
+            </w:r>
+          </w:p>
+        </w:tc>
+        <w:tc>
+          <w:tcPr>
+            <w:tcW w:w="430.8661417322835" w:type="dxa"/>
+            <w:noWrap/>
+          </w:tcPr>
+          <w:p>
+            <w:pPr/>
+            <w:r>
+              <w:rPr>
+                <w:rFonts w:ascii="Bookman Old Style" w:hAnsi="Bookman Old Style" w:eastAsia="Bookman Old Style" w:cs="Bookman Old Style"/>
+                <w:sz w:val="22"/>
+                <w:szCs w:val="22"/>
+              </w:rPr>
+              <w:t xml:space="preserve"/>
+            </w:r>
+          </w:p>
+        </w:tc>
+        <w:tc>
+          <w:tcPr>
+            <w:tcW w:w="617.9527559055118" w:type="dxa"/>
+            <w:noWrap/>
+          </w:tcPr>
+          <w:p>
+            <w:pPr/>
+            <w:r>
+              <w:rPr>
+                <w:rFonts w:ascii="Bookman Old Style" w:hAnsi="Bookman Old Style" w:eastAsia="Bookman Old Style" w:cs="Bookman Old Style"/>
+                <w:sz w:val="22"/>
+                <w:szCs w:val="22"/>
+              </w:rPr>
+              <w:t xml:space="preserve">c.</w:t>
             </w:r>
           </w:p>
         </w:tc>
@@ -581,7 +654,7 @@
                 <w:sz w:val="20"/>
                 <w:szCs w:val="20"/>
               </w:rPr>
-              <w:t xml:space="preserve">Dr. Andy Wijanarko, SP. MSI</w:t>
+              <w:t xml:space="preserve">Isni Tri Lestari, S.I.Kom., M.I.Kom</w:t>
             </w:r>
           </w:p>
         </w:tc>
@@ -598,7 +671,7 @@
                 <w:sz w:val="20"/>
                 <w:szCs w:val="20"/>
               </w:rPr>
-              <w:t xml:space="preserve">Pembina Tk I/IV/b</w:t>
+              <w:t xml:space="preserve">Penata/III/c</w:t>
             </w:r>
           </w:p>
         </w:tc>
@@ -615,7 +688,7 @@
                 <w:sz w:val="20"/>
                 <w:szCs w:val="20"/>
               </w:rPr>
-              <w:t xml:space="preserve">19741115 200003 1 001</w:t>
+              <w:t xml:space="preserve">19850311 200912 2 003</w:t>
             </w:r>
           </w:p>
         </w:tc>
@@ -632,7 +705,217 @@
                 <w:sz w:val="20"/>
                 <w:szCs w:val="20"/>
               </w:rPr>
-              <w:t xml:space="preserve">Kepala Balai</w:t>
+              <w:t xml:space="preserve">Pranata Humas Pertama</w:t>
+            </w:r>
+          </w:p>
+        </w:tc>
+        <w:tc>
+          <w:tcPr>
+            <w:tcW w:w="2630.551181102362" w:type="dxa"/>
+            <w:noWrap/>
+          </w:tcPr>
+          <w:p>
+            <w:pPr/>
+            <w:r>
+              <w:rPr>
+                <w:rFonts w:ascii="Bookman Old Style" w:hAnsi="Bookman Old Style" w:eastAsia="Bookman Old Style" w:cs="Bookman Old Style"/>
+                <w:sz w:val="20"/>
+                <w:szCs w:val="20"/>
+              </w:rPr>
+              <w:t xml:space="preserve">Balai Pengujian Standar Instrumen Tanaman Pemanis dan Serat</w:t>
+            </w:r>
+          </w:p>
+        </w:tc>
+      </w:tr>
+      <w:tr>
+        <w:trPr/>
+        <w:tc>
+          <w:tcPr>
+            <w:tcW w:w="578.2677165354331" w:type="dxa"/>
+            <w:noWrap/>
+          </w:tcPr>
+          <w:p>
+            <w:pPr/>
+            <w:r>
+              <w:rPr>
+                <w:rFonts w:ascii="Bookman Old Style" w:hAnsi="Bookman Old Style" w:eastAsia="Bookman Old Style" w:cs="Bookman Old Style"/>
+                <w:sz w:val="20"/>
+                <w:szCs w:val="20"/>
+              </w:rPr>
+              <w:t xml:space="preserve">2</w:t>
+            </w:r>
+          </w:p>
+        </w:tc>
+        <w:tc>
+          <w:tcPr>
+            <w:tcW w:w="2250.708661417323" w:type="dxa"/>
+            <w:noWrap/>
+          </w:tcPr>
+          <w:p>
+            <w:pPr/>
+            <w:r>
+              <w:rPr>
+                <w:rFonts w:ascii="Bookman Old Style" w:hAnsi="Bookman Old Style" w:eastAsia="Bookman Old Style" w:cs="Bookman Old Style"/>
+                <w:sz w:val="20"/>
+                <w:szCs w:val="20"/>
+              </w:rPr>
+              <w:t xml:space="preserve">Yanuar Kristian, S.Kom</w:t>
+            </w:r>
+          </w:p>
+        </w:tc>
+        <w:tc>
+          <w:tcPr>
+            <w:tcW w:w="1417.3228346456694" w:type="dxa"/>
+            <w:noWrap/>
+          </w:tcPr>
+          <w:p>
+            <w:pPr/>
+            <w:r>
+              <w:rPr>
+                <w:rFonts w:ascii="Bookman Old Style" w:hAnsi="Bookman Old Style" w:eastAsia="Bookman Old Style" w:cs="Bookman Old Style"/>
+                <w:sz w:val="20"/>
+                <w:szCs w:val="20"/>
+              </w:rPr>
+              <w:t xml:space="preserve">Penata Muda/III/a</w:t>
+            </w:r>
+          </w:p>
+        </w:tc>
+        <w:tc>
+          <w:tcPr>
+            <w:tcW w:w="1984.251968503937" w:type="dxa"/>
+            <w:noWrap/>
+          </w:tcPr>
+          <w:p>
+            <w:pPr/>
+            <w:r>
+              <w:rPr>
+                <w:rFonts w:ascii="Calibri" w:hAnsi="Calibri" w:eastAsia="Calibri" w:cs="Calibri"/>
+                <w:sz w:val="20"/>
+                <w:szCs w:val="20"/>
+              </w:rPr>
+              <w:t xml:space="preserve">19880102 201801 1 001</w:t>
+            </w:r>
+          </w:p>
+        </w:tc>
+        <w:tc>
+          <w:tcPr>
+            <w:tcW w:w="1479.6850393700786" w:type="dxa"/>
+            <w:noWrap/>
+          </w:tcPr>
+          <w:p>
+            <w:pPr/>
+            <w:r>
+              <w:rPr>
+                <w:rFonts w:ascii="Bookman Old Style" w:hAnsi="Bookman Old Style" w:eastAsia="Bookman Old Style" w:cs="Bookman Old Style"/>
+                <w:sz w:val="20"/>
+                <w:szCs w:val="20"/>
+              </w:rPr>
+              <w:t xml:space="preserve">Pranata Komputer Pertama</w:t>
+            </w:r>
+          </w:p>
+        </w:tc>
+        <w:tc>
+          <w:tcPr>
+            <w:tcW w:w="2630.551181102362" w:type="dxa"/>
+            <w:noWrap/>
+          </w:tcPr>
+          <w:p>
+            <w:pPr/>
+            <w:r>
+              <w:rPr>
+                <w:rFonts w:ascii="Bookman Old Style" w:hAnsi="Bookman Old Style" w:eastAsia="Bookman Old Style" w:cs="Bookman Old Style"/>
+                <w:sz w:val="20"/>
+                <w:szCs w:val="20"/>
+              </w:rPr>
+              <w:t xml:space="preserve">Balai Pengujian Standar Instrumen Tanaman Pemanis dan Serat</w:t>
+            </w:r>
+          </w:p>
+        </w:tc>
+      </w:tr>
+      <w:tr>
+        <w:trPr/>
+        <w:tc>
+          <w:tcPr>
+            <w:tcW w:w="578.2677165354331" w:type="dxa"/>
+            <w:noWrap/>
+          </w:tcPr>
+          <w:p>
+            <w:pPr/>
+            <w:r>
+              <w:rPr>
+                <w:rFonts w:ascii="Bookman Old Style" w:hAnsi="Bookman Old Style" w:eastAsia="Bookman Old Style" w:cs="Bookman Old Style"/>
+                <w:sz w:val="20"/>
+                <w:szCs w:val="20"/>
+              </w:rPr>
+              <w:t xml:space="preserve">3</w:t>
+            </w:r>
+          </w:p>
+        </w:tc>
+        <w:tc>
+          <w:tcPr>
+            <w:tcW w:w="2250.708661417323" w:type="dxa"/>
+            <w:noWrap/>
+          </w:tcPr>
+          <w:p>
+            <w:pPr/>
+            <w:r>
+              <w:rPr>
+                <w:rFonts w:ascii="Bookman Old Style" w:hAnsi="Bookman Old Style" w:eastAsia="Bookman Old Style" w:cs="Bookman Old Style"/>
+                <w:sz w:val="20"/>
+                <w:szCs w:val="20"/>
+              </w:rPr>
+              <w:t xml:space="preserve">Erfan Dwi Wahyudi,</w:t>
+            </w:r>
+          </w:p>
+        </w:tc>
+        <w:tc>
+          <w:tcPr>
+            <w:tcW w:w="1417.3228346456694" w:type="dxa"/>
+            <w:noWrap/>
+          </w:tcPr>
+          <w:p>
+            <w:pPr/>
+            <w:r>
+              <w:rPr>
+                <w:rFonts w:ascii="Bookman Old Style" w:hAnsi="Bookman Old Style" w:eastAsia="Bookman Old Style" w:cs="Bookman Old Style"/>
+                <w:sz w:val="20"/>
+                <w:szCs w:val="20"/>
+              </w:rPr>
+              <w:t xml:space="preserve">Penata Muda/III/a</w:t>
+            </w:r>
+          </w:p>
+        </w:tc>
+        <w:tc>
+          <w:tcPr>
+            <w:tcW w:w="1984.251968503937" w:type="dxa"/>
+            <w:noWrap/>
+          </w:tcPr>
+          <w:p>
+            <w:pPr/>
+            <w:r>
+              <w:rPr>
+                <w:rFonts w:ascii="Calibri" w:hAnsi="Calibri" w:eastAsia="Calibri" w:cs="Calibri"/>
+                <w:sz w:val="20"/>
+                <w:szCs w:val="20"/>
+              </w:rPr>
+              <w:t xml:space="preserve">19770712 200701 1 001</w:t>
+            </w:r>
+          </w:p>
+        </w:tc>
+        <w:tc>
+          <w:tcPr>
+            <w:tcW w:w="1479.6850393700786" w:type="dxa"/>
+            <w:noWrap/>
+          </w:tcPr>
+          <w:p>
+            <w:pPr/>
+            <w:r>
+              <w:rPr>
+                <w:rFonts w:ascii="Bookman Old Style" w:hAnsi="Bookman Old Style" w:eastAsia="Bookman Old Style" w:cs="Bookman Old Style"/>
+                <w:sz w:val="20"/>
+                <w:szCs w:val="20"/>
+              </w:rPr>
+              <w:t xml:space="preserve">Pengadministrasi Umum</w:t>
             </w:r>
           </w:p>
         </w:tc>
@@ -723,7 +1006,7 @@
                 <w:sz w:val="22"/>
                 <w:szCs w:val="22"/>
               </w:rPr>
-              <w:t xml:space="preserve">Menghadiri pertemuan koordinasi internal lingkup BSIP di Jakarta pada pada tanggal 11 s/d 12 Maret 2024</w:t>
+              <w:t xml:space="preserve">Tes Menghadiri Kegiatan PPID pada pada tanggal 10 s/d 11 September 2024</w:t>
             </w:r>
           </w:p>
         </w:tc>
@@ -776,7 +1059,7 @@
                 <w:sz w:val="22"/>
                 <w:szCs w:val="22"/>
               </w:rPr>
-              <w:t xml:space="preserve">Malang, 08 Maret 2024</w:t>
+              <w:t xml:space="preserve">Malang, 07 September 2024</w:t>
             </w:r>
             <w:br/>
             <w:r>
@@ -866,7 +1149,7 @@
     </w:pPr>
     <w:r>
       <w:pict>
-        <v:shape type="#_x0000_t75" stroked="f" style="width:580pt; height:109.13157894737pt; margin-left:0pt; margin-top:-2pt; mso-position-horizontal:left; mso-position-vertical:top; mso-position-horizontal-relative:char; mso-position-vertical-relative:line; z-index:-2147483647;">
+        <v:shape type="#_x0000_t75" stroked="f" style="width:580pt; height:114.15454545455pt; margin-left:0pt; margin-top:-2pt; mso-position-horizontal:left; mso-position-vertical:top; mso-position-horizontal-relative:char; mso-position-vertical-relative:line; z-index:-2147483647;">
           <v:imagedata r:id="rId1" o:title=""/>
         </v:shape>
       </w:pict>

</xml_diff>

<commit_message>
perbaiki letak format surat srikandi (word)
</commit_message>
<xml_diff>
--- a/asset/file_temp/myDocumentSPT.docx
+++ b/asset/file_temp/myDocumentSPT.docx
@@ -1077,34 +1077,38 @@
                 <w:sz w:val="22"/>
                 <w:szCs w:val="22"/>
               </w:rPr>
-              <w:t xml:space="preserve">${jabatan_pengirim}</w:t>
+              <w:t xml:space="preserve">${jabatan_pengirim},</w:t>
             </w:r>
             <w:br/>
-            <w:r>
-              <w:rPr>
-                <w:rFonts w:ascii="Bookman Old Style" w:hAnsi="Bookman Old Style" w:eastAsia="Bookman Old Style" w:cs="Bookman Old Style"/>
-                <w:sz w:val="22"/>
-                <w:szCs w:val="22"/>
-              </w:rPr>
-              <w:t xml:space="preserve">                       </w:t>
+            <w:br/>
+            <w:br/>
+            <w:br/>
+            <w:r>
+              <w:rPr>
+                <w:rFonts w:ascii="Bookman Old Style" w:hAnsi="Bookman Old Style" w:eastAsia="Bookman Old Style" w:cs="Bookman Old Style"/>
+                <w:sz w:val="22"/>
+                <w:szCs w:val="22"/>
+              </w:rPr>
+              <w:t xml:space="preserve">  ${ttd_pengirim}</w:t>
+            </w:r>
+            <w:r>
+              <w:rPr>
+                <w:rFonts w:ascii="Bookman Old Style" w:hAnsi="Bookman Old Style" w:eastAsia="Bookman Old Style" w:cs="Bookman Old Style"/>
+                <w:sz w:val="22"/>
+                <w:szCs w:val="22"/>
+              </w:rPr>
+              <w:t xml:space="preserve"/>
             </w:r>
             <w:r>
               <w:pict>
-                <v:shape type="#_x0000_t75" stroked="f" style="width:70pt; height:34pt; margin-left:0pt; margin-top:0pt; mso-position-horizontal:left; mso-position-vertical:top; mso-position-horizontal-relative:char; mso-position-vertical-relative:line;">
-                  <w10:wrap type="square"/>
+                <v:shape type="#_x0000_t75" stroked="f" style="width:70pt; height:34pt; margin-left:0pt; margin-top:0pt; position:absolute; mso-position-horizontal:left; mso-position-vertical:top; mso-position-horizontal-relative:char; mso-position-vertical-relative:line; z-index:2147483647;">
                   <v:imagedata r:id="rId7" o:title=""/>
                 </v:shape>
               </w:pict>
             </w:r>
             <w:br/>
-            <w:r>
-              <w:rPr>
-                <w:rFonts w:ascii="Bookman Old Style" w:hAnsi="Bookman Old Style" w:eastAsia="Bookman Old Style" w:cs="Bookman Old Style"/>
-                <w:sz w:val="22"/>
-                <w:szCs w:val="22"/>
-              </w:rPr>
-              <w:t xml:space="preserve">${ttd_pengirim}</w:t>
-            </w:r>
+            <w:br/>
+            <w:br/>
             <w:br/>
             <w:r>
               <w:rPr>

</xml_diff>

<commit_message>
perbaiki letak format surat srikandi (word) 2
</commit_message>
<xml_diff>
--- a/asset/file_temp/myDocumentSPT.docx
+++ b/asset/file_temp/myDocumentSPT.docx
@@ -32,7 +32,7 @@
           <w:b w:val="1"/>
           <w:bCs w:val="1"/>
         </w:rPr>
-        <w:t xml:space="preserve">Nomor : B-1234/TU.040/H.4.2/09/2024</w:t>
+        <w:t xml:space="preserve">Nomor : B-/TU.040/H.4.2/09/2024</w:t>
       </w:r>
     </w:p>
     <w:p/>
@@ -266,80 +266,7 @@
                 <w:sz w:val="22"/>
                 <w:szCs w:val="22"/>
               </w:rPr>
-              <w:t xml:space="preserve"> Berdasarkan surat dari Kepala Pusat Standardisasi Instrumen Perkebunan tanggal 31 Juli 2024 , Nomor Surat B-564/HM.120/H.4/07/2024, perihal Arahan Terkait PPID dan Kehumasan Lingkup PSI Perkebunan </w:t>
-            </w:r>
-          </w:p>
-        </w:tc>
-      </w:tr>
-      <w:tr>
-        <w:trPr/>
-        <w:tc>
-          <w:tcPr>
-            <w:tcW w:w="2806.299212598425" w:type="dxa"/>
-            <w:noWrap/>
-          </w:tcPr>
-          <w:p>
-            <w:pPr/>
-            <w:r>
-              <w:rPr>
-                <w:rFonts w:ascii="Bookman Old Style" w:hAnsi="Bookman Old Style" w:eastAsia="Bookman Old Style" w:cs="Bookman Old Style"/>
-                <w:sz w:val="22"/>
-                <w:szCs w:val="22"/>
-              </w:rPr>
-              <w:t xml:space="preserve"/>
-            </w:r>
-          </w:p>
-        </w:tc>
-        <w:tc>
-          <w:tcPr>
-            <w:tcW w:w="430.8661417322835" w:type="dxa"/>
-            <w:noWrap/>
-          </w:tcPr>
-          <w:p>
-            <w:pPr/>
-            <w:r>
-              <w:rPr>
-                <w:rFonts w:ascii="Bookman Old Style" w:hAnsi="Bookman Old Style" w:eastAsia="Bookman Old Style" w:cs="Bookman Old Style"/>
-                <w:sz w:val="22"/>
-                <w:szCs w:val="22"/>
-              </w:rPr>
-              <w:t xml:space="preserve"/>
-            </w:r>
-          </w:p>
-        </w:tc>
-        <w:tc>
-          <w:tcPr>
-            <w:tcW w:w="617.9527559055118" w:type="dxa"/>
-            <w:noWrap/>
-          </w:tcPr>
-          <w:p>
-            <w:pPr/>
-            <w:r>
-              <w:rPr>
-                <w:rFonts w:ascii="Bookman Old Style" w:hAnsi="Bookman Old Style" w:eastAsia="Bookman Old Style" w:cs="Bookman Old Style"/>
-                <w:sz w:val="22"/>
-                <w:szCs w:val="22"/>
-              </w:rPr>
-              <w:t xml:space="preserve">c.</w:t>
-            </w:r>
-          </w:p>
-        </w:tc>
-        <w:tc>
-          <w:tcPr>
-            <w:tcW w:w="6650.07874015748" w:type="dxa"/>
-            <w:noWrap/>
-          </w:tcPr>
-          <w:p>
-            <w:pPr>
-              <w:jc w:val="both"/>
-            </w:pPr>
-            <w:r>
-              <w:rPr>
-                <w:rFonts w:ascii="Bookman Old Style" w:hAnsi="Bookman Old Style" w:eastAsia="Bookman Old Style" w:cs="Bookman Old Style"/>
-                <w:sz w:val="22"/>
-                <w:szCs w:val="22"/>
-              </w:rPr>
-              <w:t xml:space="preserve"> DIPA BPSI TAS Tahun 2024 Nomor: 018.09.2.237572/2023, Tanggal 30 November 2023</w:t>
+              <w:t xml:space="preserve"> Berdasarkan surat dari Dinas Pertanian dan Perikanan Kab. Madiun tanggal 01 Juli 2024 , Nomor Surat 500.6.18/1135/402.109/2024, perihal Jadwal Pelatihan Petani Tembakau </w:t>
             </w:r>
           </w:p>
         </w:tc>
@@ -654,7 +581,7 @@
                 <w:sz w:val="20"/>
                 <w:szCs w:val="20"/>
               </w:rPr>
-              <w:t xml:space="preserve">Isni Tri Lestari, S.I.Kom., M.I.Kom</w:t>
+              <w:t xml:space="preserve">Lia Verona, SE, MP</w:t>
             </w:r>
           </w:p>
         </w:tc>
@@ -671,7 +598,7 @@
                 <w:sz w:val="20"/>
                 <w:szCs w:val="20"/>
               </w:rPr>
-              <w:t xml:space="preserve">Penata/III/c</w:t>
+              <w:t xml:space="preserve">Penata Tk I/III/d</w:t>
             </w:r>
           </w:p>
         </w:tc>
@@ -688,7 +615,7 @@
                 <w:sz w:val="20"/>
                 <w:szCs w:val="20"/>
               </w:rPr>
-              <w:t xml:space="preserve">19850311 200912 2 003</w:t>
+              <w:t xml:space="preserve">19780728 200112 2 001</w:t>
             </w:r>
           </w:p>
         </w:tc>
@@ -705,7 +632,7 @@
                 <w:sz w:val="20"/>
                 <w:szCs w:val="20"/>
               </w:rPr>
-              <w:t xml:space="preserve">Pranata Humas Pertama</w:t>
+              <w:t xml:space="preserve">Pengawas Mutu Hasil Pertanian Muda</w:t>
             </w:r>
           </w:p>
         </w:tc>
@@ -759,7 +686,7 @@
                 <w:sz w:val="20"/>
                 <w:szCs w:val="20"/>
               </w:rPr>
-              <w:t xml:space="preserve">Yanuar Kristian, S.Kom</w:t>
+              <w:t xml:space="preserve">Hadi Sunarko, SE</w:t>
             </w:r>
           </w:p>
         </w:tc>
@@ -776,7 +703,7 @@
                 <w:sz w:val="20"/>
                 <w:szCs w:val="20"/>
               </w:rPr>
-              <w:t xml:space="preserve">Penata Muda/III/a</w:t>
+              <w:t xml:space="preserve">Penata Tk I/III/d</w:t>
             </w:r>
           </w:p>
         </w:tc>
@@ -793,7 +720,7 @@
                 <w:sz w:val="20"/>
                 <w:szCs w:val="20"/>
               </w:rPr>
-              <w:t xml:space="preserve">19880102 201801 1 001</w:t>
+              <w:t xml:space="preserve">19661225 199303 1 002</w:t>
             </w:r>
           </w:p>
         </w:tc>
@@ -810,112 +737,7 @@
                 <w:sz w:val="20"/>
                 <w:szCs w:val="20"/>
               </w:rPr>
-              <w:t xml:space="preserve">Pranata Komputer Pertama</w:t>
-            </w:r>
-          </w:p>
-        </w:tc>
-        <w:tc>
-          <w:tcPr>
-            <w:tcW w:w="2630.551181102362" w:type="dxa"/>
-            <w:noWrap/>
-          </w:tcPr>
-          <w:p>
-            <w:pPr/>
-            <w:r>
-              <w:rPr>
-                <w:rFonts w:ascii="Bookman Old Style" w:hAnsi="Bookman Old Style" w:eastAsia="Bookman Old Style" w:cs="Bookman Old Style"/>
-                <w:sz w:val="20"/>
-                <w:szCs w:val="20"/>
-              </w:rPr>
-              <w:t xml:space="preserve">Balai Pengujian Standar Instrumen Tanaman Pemanis dan Serat</w:t>
-            </w:r>
-          </w:p>
-        </w:tc>
-      </w:tr>
-      <w:tr>
-        <w:trPr/>
-        <w:tc>
-          <w:tcPr>
-            <w:tcW w:w="578.2677165354331" w:type="dxa"/>
-            <w:noWrap/>
-          </w:tcPr>
-          <w:p>
-            <w:pPr/>
-            <w:r>
-              <w:rPr>
-                <w:rFonts w:ascii="Bookman Old Style" w:hAnsi="Bookman Old Style" w:eastAsia="Bookman Old Style" w:cs="Bookman Old Style"/>
-                <w:sz w:val="20"/>
-                <w:szCs w:val="20"/>
-              </w:rPr>
-              <w:t xml:space="preserve">3</w:t>
-            </w:r>
-          </w:p>
-        </w:tc>
-        <w:tc>
-          <w:tcPr>
-            <w:tcW w:w="2250.708661417323" w:type="dxa"/>
-            <w:noWrap/>
-          </w:tcPr>
-          <w:p>
-            <w:pPr/>
-            <w:r>
-              <w:rPr>
-                <w:rFonts w:ascii="Bookman Old Style" w:hAnsi="Bookman Old Style" w:eastAsia="Bookman Old Style" w:cs="Bookman Old Style"/>
-                <w:sz w:val="20"/>
-                <w:szCs w:val="20"/>
-              </w:rPr>
-              <w:t xml:space="preserve">Erfan Dwi Wahyudi,</w:t>
-            </w:r>
-          </w:p>
-        </w:tc>
-        <w:tc>
-          <w:tcPr>
-            <w:tcW w:w="1417.3228346456694" w:type="dxa"/>
-            <w:noWrap/>
-          </w:tcPr>
-          <w:p>
-            <w:pPr/>
-            <w:r>
-              <w:rPr>
-                <w:rFonts w:ascii="Bookman Old Style" w:hAnsi="Bookman Old Style" w:eastAsia="Bookman Old Style" w:cs="Bookman Old Style"/>
-                <w:sz w:val="20"/>
-                <w:szCs w:val="20"/>
-              </w:rPr>
-              <w:t xml:space="preserve">Penata Muda/III/a</w:t>
-            </w:r>
-          </w:p>
-        </w:tc>
-        <w:tc>
-          <w:tcPr>
-            <w:tcW w:w="1984.251968503937" w:type="dxa"/>
-            <w:noWrap/>
-          </w:tcPr>
-          <w:p>
-            <w:pPr/>
-            <w:r>
-              <w:rPr>
-                <w:rFonts w:ascii="Calibri" w:hAnsi="Calibri" w:eastAsia="Calibri" w:cs="Calibri"/>
-                <w:sz w:val="20"/>
-                <w:szCs w:val="20"/>
-              </w:rPr>
-              <w:t xml:space="preserve">19770712 200701 1 001</w:t>
-            </w:r>
-          </w:p>
-        </w:tc>
-        <w:tc>
-          <w:tcPr>
-            <w:tcW w:w="1479.6850393700786" w:type="dxa"/>
-            <w:noWrap/>
-          </w:tcPr>
-          <w:p>
-            <w:pPr/>
-            <w:r>
-              <w:rPr>
-                <w:rFonts w:ascii="Bookman Old Style" w:hAnsi="Bookman Old Style" w:eastAsia="Bookman Old Style" w:cs="Bookman Old Style"/>
-                <w:sz w:val="20"/>
-                <w:szCs w:val="20"/>
-              </w:rPr>
-              <w:t xml:space="preserve">Pengadministrasi Umum</w:t>
+              <w:t xml:space="preserve">Petugas Gaji Pegawai</w:t>
             </w:r>
           </w:p>
         </w:tc>
@@ -1006,7 +828,7 @@
                 <w:sz w:val="22"/>
                 <w:szCs w:val="22"/>
               </w:rPr>
-              <w:t xml:space="preserve">Tes Menghadiri Kegiatan PPID pada pada tanggal 10 s/d 11 September 2024</w:t>
+              <w:t xml:space="preserve">mengahadiri kegiatan sebagai narasumber pada tanggal 10 September 2024</w:t>
             </w:r>
           </w:p>
         </w:tc>

</xml_diff>